<commit_message>
Fixed a typo in social media image links, removed .html from urls
</commit_message>
<xml_diff>
--- a/Textos Pagina Web.docx
+++ b/Textos Pagina Web.docx
@@ -42,13 +42,7 @@
         <w:t>ive. V</w:t>
       </w:r>
       <w:r>
-        <w:t xml:space="preserve">en y participa con nosotros, </w:t>
-      </w:r>
-      <w:r>
-        <w:t>envía saludos especiales</w:t>
-      </w:r>
-      <w:r>
-        <w:t xml:space="preserve">, danos </w:t>
+        <w:t xml:space="preserve">en y participa con nosotros, envía saludos especiales, danos </w:t>
       </w:r>
       <w:r>
         <w:t>tu punto</w:t>
@@ -144,117 +138,11 @@
       </w:r>
     </w:p>
     <w:p>
-      <w:r>
-        <w:t>Si</w:t>
-      </w:r>
-      <w:r>
-        <w:t xml:space="preserve"> perdiste </w:t>
-      </w:r>
-      <w:r>
-        <w:t>nuestra programación o quieres volver a escucharlos nuevamente.</w:t>
-      </w:r>
-    </w:p>
-    <w:p>
-      <w:r>
-        <w:t>La Palabra – Pr. José Satirio Dos Santos</w:t>
-      </w:r>
-    </w:p>
-    <w:p>
-      <w:pPr>
-        <w:contextualSpacing/>
-      </w:pPr>
-      <w:r>
-        <w:t>Programa # - Fecha de emisión 1</w:t>
-      </w:r>
-    </w:p>
-    <w:p>
-      <w:pPr>
-        <w:contextualSpacing/>
-      </w:pPr>
-      <w:r>
-        <w:t xml:space="preserve">Programa # - Fecha de emisión </w:t>
-      </w:r>
-      <w:r>
-        <w:t>2</w:t>
-      </w:r>
-    </w:p>
-    <w:p>
-      <w:pPr>
-        <w:contextualSpacing/>
-      </w:pPr>
-      <w:r>
-        <w:t xml:space="preserve">Programa # - Fecha de emisión </w:t>
-      </w:r>
-      <w:r>
-        <w:t>3</w:t>
-      </w:r>
-    </w:p>
-    <w:p>
-      <w:pPr>
-        <w:contextualSpacing/>
-      </w:pPr>
-      <w:r>
-        <w:t xml:space="preserve">Programa # - Fecha de emisión </w:t>
-      </w:r>
-      <w:r>
-        <w:t>4</w:t>
-      </w:r>
-    </w:p>
-    <w:p>
-      <w:pPr>
-        <w:contextualSpacing/>
-      </w:pPr>
-      <w:r>
-        <w:t xml:space="preserve">Programa # - Fecha de emisión </w:t>
-      </w:r>
-      <w:r>
-        <w:t>5</w:t>
-      </w:r>
-    </w:p>
-    <w:p/>
-    <w:p>
-      <w:r>
-        <w:t>Amanecer con Dios – Pr. Fernando Mosquera</w:t>
-      </w:r>
-    </w:p>
-    <w:p>
-      <w:pPr>
-        <w:contextualSpacing/>
-      </w:pPr>
-      <w:r>
-        <w:t>Programa # - Fecha de emisión 1</w:t>
-      </w:r>
-    </w:p>
-    <w:p>
-      <w:pPr>
-        <w:contextualSpacing/>
-      </w:pPr>
-      <w:r>
-        <w:t>Programa # - Fecha de emisión 2</w:t>
-      </w:r>
-    </w:p>
-    <w:p>
-      <w:pPr>
-        <w:contextualSpacing/>
-      </w:pPr>
-      <w:r>
-        <w:t>Programa # - Fecha de emisión 3</w:t>
-      </w:r>
-    </w:p>
-    <w:p>
-      <w:pPr>
-        <w:contextualSpacing/>
-      </w:pPr>
-      <w:r>
-        <w:t>Programa # - Fecha de emisión 4</w:t>
-      </w:r>
-    </w:p>
-    <w:p>
-      <w:pPr>
-        <w:contextualSpacing/>
-      </w:pPr>
-      <w:r>
-        <w:t>Programa # - Fecha de emisión 5</w:t>
+      <w:pPr>
+        <w:contextualSpacing/>
+      </w:pPr>
+      <w:r>
+        <w:t xml:space="preserve">Espera próximamente en este espacio programas y entrevistas de actualidad, una herramienta para que no te pierdas ningún detalle de nuestra programación especialmente preparada para ti. </w:t>
       </w:r>
     </w:p>
     <w:p/>
@@ -288,6 +176,8 @@
       <w:r>
         <w:t xml:space="preserve"> </w:t>
       </w:r>
+      <w:bookmarkStart w:id="0" w:name="_GoBack"/>
+      <w:bookmarkEnd w:id="0"/>
     </w:p>
     <w:p/>
     <w:p/>
@@ -304,122 +194,122 @@
           <w:b/>
           <w:color w:val="FF0000"/>
         </w:rPr>
+        <w:t>PÁGINA WEB – CONTACTO</w:t>
+      </w:r>
+    </w:p>
+    <w:p>
+      <w:pPr>
+        <w:contextualSpacing/>
+      </w:pPr>
+      <w:r>
+        <w:t>HORARIO DE OFICINA</w:t>
+      </w:r>
+    </w:p>
+    <w:p>
+      <w:pPr>
+        <w:contextualSpacing/>
+      </w:pPr>
+      <w:r>
+        <w:t xml:space="preserve">Lunes a </w:t>
+      </w:r>
+      <w:proofErr w:type="gramStart"/>
+      <w:r>
+        <w:t>Viernes</w:t>
+      </w:r>
+      <w:proofErr w:type="gramEnd"/>
+      <w:r>
+        <w:t xml:space="preserve"> 8:00 a 12:30 - 2:00 a 6:00</w:t>
+      </w:r>
+    </w:p>
+    <w:p>
+      <w:pPr>
+        <w:contextualSpacing/>
+      </w:pPr>
+      <w:proofErr w:type="spellStart"/>
+      <w:r>
+        <w:t>Sabado</w:t>
+      </w:r>
+      <w:proofErr w:type="spellEnd"/>
+      <w:r>
+        <w:t xml:space="preserve"> 8:00 a 12:00 medio </w:t>
+      </w:r>
+      <w:proofErr w:type="spellStart"/>
+      <w:r>
+        <w:t>dia</w:t>
+      </w:r>
+      <w:proofErr w:type="spellEnd"/>
+    </w:p>
+    <w:p>
+      <w:pPr>
+        <w:contextualSpacing/>
+      </w:pPr>
+    </w:p>
+    <w:p>
+      <w:pPr>
+        <w:contextualSpacing/>
+      </w:pPr>
+    </w:p>
+    <w:p>
+      <w:pPr>
+        <w:contextualSpacing/>
+      </w:pPr>
+      <w:r>
+        <w:t>TELEFONOS</w:t>
+      </w:r>
+    </w:p>
+    <w:p>
+      <w:pPr>
+        <w:contextualSpacing/>
+      </w:pPr>
+      <w:r>
+        <w:t>Oficina 577-6227</w:t>
+      </w:r>
+    </w:p>
+    <w:p>
+      <w:pPr>
+        <w:contextualSpacing/>
+      </w:pPr>
+      <w:r>
+        <w:t>Estudios 5 777 294 - 5 773 774</w:t>
+      </w:r>
+    </w:p>
+    <w:p>
+      <w:pPr>
+        <w:contextualSpacing/>
+      </w:pPr>
+      <w:proofErr w:type="spellStart"/>
+      <w:r>
+        <w:t>Whatsapp</w:t>
+      </w:r>
+      <w:proofErr w:type="spellEnd"/>
+      <w:r>
+        <w:t xml:space="preserve"> Cabina: 320-8449617</w:t>
+      </w:r>
+    </w:p>
+    <w:p>
+      <w:pPr>
+        <w:contextualSpacing/>
+      </w:pPr>
+    </w:p>
+    <w:p>
+      <w:pPr>
+        <w:contextualSpacing/>
+      </w:pPr>
+    </w:p>
+    <w:p>
+      <w:pPr>
+        <w:contextualSpacing/>
+      </w:pPr>
+      <w:r>
+        <w:t>CORREOS ELECTRONICOS</w:t>
+      </w:r>
+    </w:p>
+    <w:p>
+      <w:pPr>
+        <w:contextualSpacing/>
+      </w:pPr>
+      <w:r>
         <w:lastRenderedPageBreak/>
-        <w:t>PÁGINA WEB – CONTACTO</w:t>
-      </w:r>
-    </w:p>
-    <w:p>
-      <w:pPr>
-        <w:contextualSpacing/>
-      </w:pPr>
-      <w:r>
-        <w:t>HORARIO DE OFICINA</w:t>
-      </w:r>
-    </w:p>
-    <w:p>
-      <w:pPr>
-        <w:contextualSpacing/>
-      </w:pPr>
-      <w:r>
-        <w:t xml:space="preserve">Lunes a </w:t>
-      </w:r>
-      <w:proofErr w:type="gramStart"/>
-      <w:r>
-        <w:t>Viernes</w:t>
-      </w:r>
-      <w:proofErr w:type="gramEnd"/>
-      <w:r>
-        <w:t xml:space="preserve"> 8:00 a 12:30 - 2:00 a 6:00</w:t>
-      </w:r>
-    </w:p>
-    <w:p>
-      <w:pPr>
-        <w:contextualSpacing/>
-      </w:pPr>
-      <w:proofErr w:type="spellStart"/>
-      <w:r>
-        <w:t>Sabado</w:t>
-      </w:r>
-      <w:proofErr w:type="spellEnd"/>
-      <w:r>
-        <w:t xml:space="preserve"> 8:00 a 12:00 medio </w:t>
-      </w:r>
-      <w:proofErr w:type="spellStart"/>
-      <w:r>
-        <w:t>dia</w:t>
-      </w:r>
-      <w:proofErr w:type="spellEnd"/>
-    </w:p>
-    <w:p>
-      <w:pPr>
-        <w:contextualSpacing/>
-      </w:pPr>
-    </w:p>
-    <w:p>
-      <w:pPr>
-        <w:contextualSpacing/>
-      </w:pPr>
-    </w:p>
-    <w:p>
-      <w:pPr>
-        <w:contextualSpacing/>
-      </w:pPr>
-      <w:r>
-        <w:t>TELEFONOS</w:t>
-      </w:r>
-    </w:p>
-    <w:p>
-      <w:pPr>
-        <w:contextualSpacing/>
-      </w:pPr>
-      <w:r>
-        <w:t>Oficina 577-6227</w:t>
-      </w:r>
-    </w:p>
-    <w:p>
-      <w:pPr>
-        <w:contextualSpacing/>
-      </w:pPr>
-      <w:r>
-        <w:t>Estudios 5 777 294 - 5 773 774</w:t>
-      </w:r>
-    </w:p>
-    <w:p>
-      <w:pPr>
-        <w:contextualSpacing/>
-      </w:pPr>
-      <w:proofErr w:type="spellStart"/>
-      <w:r>
-        <w:t>Whatsapp</w:t>
-      </w:r>
-      <w:proofErr w:type="spellEnd"/>
-      <w:r>
-        <w:t xml:space="preserve"> Cabina: 320-8449617</w:t>
-      </w:r>
-    </w:p>
-    <w:p>
-      <w:pPr>
-        <w:contextualSpacing/>
-      </w:pPr>
-    </w:p>
-    <w:p>
-      <w:pPr>
-        <w:contextualSpacing/>
-      </w:pPr>
-    </w:p>
-    <w:p>
-      <w:pPr>
-        <w:contextualSpacing/>
-      </w:pPr>
-      <w:r>
-        <w:t>CORREOS ELECTRONICOS</w:t>
-      </w:r>
-    </w:p>
-    <w:p>
-      <w:pPr>
-        <w:contextualSpacing/>
-      </w:pPr>
-      <w:r>
         <w:t>Gerencia: direccion@frecuenciaf.com</w:t>
       </w:r>
     </w:p>
@@ -515,17 +405,7 @@
           <w:szCs w:val="23"/>
           <w:shd w:val="clear" w:color="auto" w:fill="FFFFFF"/>
         </w:rPr>
-        <w:t>Somos una radio</w:t>
-      </w:r>
-      <w:r>
-        <w:rPr>
-          <w:rFonts w:ascii="Calibri" w:hAnsi="Calibri" w:cs="Calibri"/>
-          <w:color w:val="333333"/>
-          <w:sz w:val="23"/>
-          <w:szCs w:val="23"/>
-          <w:shd w:val="clear" w:color="auto" w:fill="FFFFFF"/>
-        </w:rPr>
-        <w:t xml:space="preserve"> </w:t>
+        <w:t xml:space="preserve">Somos una radio </w:t>
       </w:r>
       <w:r>
         <w:rPr>
@@ -852,8 +732,6 @@
         </w:rPr>
         <w:t xml:space="preserve"> frecuencia F en la web.</w:t>
       </w:r>
-      <w:bookmarkStart w:id="0" w:name="_GoBack"/>
-      <w:bookmarkEnd w:id="0"/>
     </w:p>
     <w:sectPr>
       <w:pgSz w:w="12240" w:h="15840"/>

</xml_diff>